<commit_message>
Completed docbased and the report
</commit_message>
<xml_diff>
--- a/P2/BMI Practica 2.docx
+++ b/P2/BMI Practica 2.docx
@@ -4,23 +4,15 @@
   <w:body>
     <w:p>
       <w:pPr>
-        <w:pStyle w:val="Title"/>
-      </w:pPr>
-      <w:r>
-        <w:t xml:space="preserve">BMI </w:t>
-      </w:r>
-      <w:proofErr w:type="spellStart"/>
-      <w:r>
-        <w:t>Practica</w:t>
-      </w:r>
-      <w:proofErr w:type="spellEnd"/>
-      <w:r>
-        <w:t xml:space="preserve"> 2</w:t>
+        <w:pStyle w:val="Titolo"/>
+      </w:pPr>
+      <w:r>
+        <w:t>BMI Practica 2</w:t>
       </w:r>
     </w:p>
     <w:p>
       <w:pPr>
-        <w:pStyle w:val="Subtitle"/>
+        <w:pStyle w:val="Sottotitolo"/>
         <w:jc w:val="both"/>
       </w:pPr>
       <w:r>
@@ -29,7 +21,7 @@
     </w:p>
     <w:p>
       <w:pPr>
-        <w:pStyle w:val="ListParagraph"/>
+        <w:pStyle w:val="Paragrafoelenco"/>
         <w:numPr>
           <w:ilvl w:val="0"/>
           <w:numId w:val="2"/>
@@ -66,7 +58,7 @@
     </w:p>
     <w:p>
       <w:pPr>
-        <w:pStyle w:val="ListParagraph"/>
+        <w:pStyle w:val="Paragrafoelenco"/>
         <w:numPr>
           <w:ilvl w:val="0"/>
           <w:numId w:val="1"/>
@@ -80,26 +72,12 @@
         <w:rPr>
           <w:lang w:val="es-ES"/>
         </w:rPr>
-        <w:t xml:space="preserve">1.1 </w:t>
-      </w:r>
-      <w:proofErr w:type="spellStart"/>
-      <w:r>
-        <w:rPr>
-          <w:lang w:val="es-ES"/>
-        </w:rPr>
-        <w:t>Metodo</w:t>
-      </w:r>
-      <w:proofErr w:type="spellEnd"/>
-      <w:r>
-        <w:rPr>
-          <w:lang w:val="es-ES"/>
-        </w:rPr>
-        <w:t xml:space="preserve"> orientado a términos</w:t>
+        <w:t>1.1 Metodo orientado a términos</w:t>
       </w:r>
     </w:p>
     <w:p>
       <w:pPr>
-        <w:pStyle w:val="ListParagraph"/>
+        <w:pStyle w:val="Paragrafoelenco"/>
         <w:numPr>
           <w:ilvl w:val="1"/>
           <w:numId w:val="1"/>
@@ -113,82 +91,12 @@
         <w:rPr>
           <w:lang w:val="es-ES"/>
         </w:rPr>
-        <w:t xml:space="preserve">Para este ejercicio, codificamos la función de </w:t>
-      </w:r>
-      <w:proofErr w:type="spellStart"/>
-      <w:r>
-        <w:rPr>
-          <w:lang w:val="es-ES"/>
-        </w:rPr>
-        <w:t>search</w:t>
-      </w:r>
-      <w:proofErr w:type="spellEnd"/>
-      <w:r>
-        <w:rPr>
-          <w:lang w:val="es-ES"/>
-        </w:rPr>
-        <w:t xml:space="preserve"> del </w:t>
-      </w:r>
-      <w:proofErr w:type="spellStart"/>
-      <w:r>
-        <w:rPr>
-          <w:lang w:val="es-ES"/>
-        </w:rPr>
-        <w:t>TermBasedVSMSearcher</w:t>
-      </w:r>
-      <w:proofErr w:type="spellEnd"/>
-      <w:r>
-        <w:rPr>
-          <w:lang w:val="es-ES"/>
-        </w:rPr>
-        <w:t xml:space="preserve">. Recorremos la lista de los términos del </w:t>
-      </w:r>
-      <w:proofErr w:type="spellStart"/>
-      <w:r>
-        <w:rPr>
-          <w:lang w:val="es-ES"/>
-        </w:rPr>
-        <w:t>query</w:t>
-      </w:r>
-      <w:proofErr w:type="spellEnd"/>
-      <w:r>
-        <w:rPr>
-          <w:lang w:val="es-ES"/>
-        </w:rPr>
-        <w:t xml:space="preserve"> y usamos un diccionario para guardar los acumuladores de cada termino. Para luego ordenarlos, usamos un </w:t>
-      </w:r>
-      <w:proofErr w:type="spellStart"/>
-      <w:r>
-        <w:rPr>
-          <w:lang w:val="es-ES"/>
-        </w:rPr>
-        <w:t>heap</w:t>
-      </w:r>
-      <w:proofErr w:type="spellEnd"/>
-      <w:r>
-        <w:rPr>
-          <w:lang w:val="es-ES"/>
-        </w:rPr>
-        <w:t xml:space="preserve"> para sacar los primeros N términos hasta el </w:t>
-      </w:r>
-      <w:proofErr w:type="spellStart"/>
-      <w:r>
-        <w:rPr>
-          <w:lang w:val="es-ES"/>
-        </w:rPr>
-        <w:t>cutoff</w:t>
-      </w:r>
-      <w:proofErr w:type="spellEnd"/>
-      <w:r>
-        <w:rPr>
-          <w:lang w:val="es-ES"/>
-        </w:rPr>
-        <w:t xml:space="preserve"> dado.  </w:t>
+        <w:t xml:space="preserve">Para este ejercicio, codificamos la función de search del TermBasedVSMSearcher. Recorremos la lista de los términos del query y usamos un diccionario para guardar los acumuladores de cada termino. Para luego ordenarlos, usamos un heap para sacar los primeros N términos hasta el cutoff dado.  </w:t>
       </w:r>
     </w:p>
     <w:p>
       <w:pPr>
-        <w:pStyle w:val="ListParagraph"/>
+        <w:pStyle w:val="Paragrafoelenco"/>
         <w:numPr>
           <w:ilvl w:val="0"/>
           <w:numId w:val="1"/>
@@ -202,26 +110,12 @@
         <w:rPr>
           <w:lang w:val="es-ES"/>
         </w:rPr>
-        <w:t xml:space="preserve">1.2 </w:t>
-      </w:r>
-      <w:proofErr w:type="spellStart"/>
-      <w:r>
-        <w:rPr>
-          <w:lang w:val="es-ES"/>
-        </w:rPr>
-        <w:t>Metodo</w:t>
-      </w:r>
-      <w:proofErr w:type="spellEnd"/>
-      <w:r>
-        <w:rPr>
-          <w:lang w:val="es-ES"/>
-        </w:rPr>
-        <w:t xml:space="preserve"> orientado a documentos</w:t>
+        <w:t>1.2 Metodo orientado a documentos</w:t>
       </w:r>
     </w:p>
     <w:p>
       <w:pPr>
-        <w:pStyle w:val="ListParagraph"/>
+        <w:pStyle w:val="Paragrafoelenco"/>
         <w:numPr>
           <w:ilvl w:val="1"/>
           <w:numId w:val="1"/>
@@ -231,10 +125,196 @@
           <w:lang w:val="es-ES"/>
         </w:rPr>
       </w:pPr>
+      <w:r>
+        <w:rPr>
+          <w:lang w:val="es-ES"/>
+        </w:rPr>
+        <w:t xml:space="preserve">For this excercise we’ve followed the logic presented in the slides. We’ve created a vector(self.allPostings) that contains tuples of 3 elements: [0] is the docid of the document, [1] is the frequency of the term in that document and [2] is the index of the query’s term whom I’m referring to. For example, if </w:t>
+      </w:r>
+      <w:r>
+        <w:rPr>
+          <w:lang w:val="es-ES"/>
+        </w:rPr>
+        <w:t>the tuple is referring to the postings of the third term of the query, it will have tup[2]=3. We have to store this information because the tree will always have to contain one element for each query term(so in the tree for all the nodes, nodes[2] will be distinct, from 1 to |query|).</w:t>
+      </w:r>
     </w:p>
     <w:p>
       <w:pPr>
-        <w:pStyle w:val="ListParagraph"/>
+        <w:pStyle w:val="Paragrafoelenco"/>
+        <w:ind w:left="1440"/>
+        <w:jc w:val="both"/>
+        <w:rPr>
+          <w:lang w:val="es-ES"/>
+        </w:rPr>
+      </w:pPr>
+      <w:r>
+        <w:rPr>
+          <w:lang w:val="es-ES"/>
+        </w:rPr>
+        <w:t>After ordinating allPostings basing on the docid (from smallest to biggest), we start pushing for every term of the query, the first tuple that appears in the array: this is to guarantee that we are pushing the documents from smallest to biggest docid for every term.</w:t>
+      </w:r>
+    </w:p>
+    <w:p>
+      <w:pPr>
+        <w:pStyle w:val="Paragrafoelenco"/>
+        <w:ind w:left="1440"/>
+        <w:jc w:val="both"/>
+        <w:rPr>
+          <w:lang w:val="es-ES"/>
+        </w:rPr>
+      </w:pPr>
+      <w:r>
+        <w:rPr>
+          <w:lang w:val="es-ES"/>
+        </w:rPr>
+        <w:t>As while we push elements</w:t>
+      </w:r>
+      <w:r>
+        <w:rPr>
+          <w:lang w:val="es-ES"/>
+        </w:rPr>
+        <w:t>(based on the first value of the tuple, the docid)</w:t>
+      </w:r>
+      <w:r>
+        <w:rPr>
+          <w:lang w:val="es-ES"/>
+        </w:rPr>
+        <w:t xml:space="preserve">, we’ll remove them from the </w:t>
+      </w:r>
+      <w:r>
+        <w:rPr>
+          <w:lang w:val="es-ES"/>
+        </w:rPr>
+        <w:t>allPostings array</w:t>
+      </w:r>
+      <w:r>
+        <w:rPr>
+          <w:lang w:val="es-ES"/>
+        </w:rPr>
+        <w:t>, helped by the support array(created in order to not update the allPostings array while we’re scrolling it).</w:t>
+      </w:r>
+    </w:p>
+    <w:p>
+      <w:pPr>
+        <w:pStyle w:val="Paragrafoelenco"/>
+        <w:ind w:left="1440"/>
+        <w:jc w:val="both"/>
+        <w:rPr>
+          <w:lang w:val="es-ES"/>
+        </w:rPr>
+      </w:pPr>
+      <w:r>
+        <w:rPr>
+          <w:lang w:val="es-ES"/>
+        </w:rPr>
+        <w:t>The pop of the first element is not inside the “while” const</w:t>
+      </w:r>
+      <w:r>
+        <w:rPr>
+          <w:lang w:val="es-ES"/>
+        </w:rPr>
+        <w:t>ruct</w:t>
+      </w:r>
+      <w:r>
+        <w:rPr>
+          <w:lang w:val="es-ES"/>
+        </w:rPr>
+        <w:t xml:space="preserve"> because in this special case we can’t obviously compare its docid with the previous</w:t>
+      </w:r>
+      <w:r>
+        <w:rPr>
+          <w:lang w:val="es-ES"/>
+        </w:rPr>
+        <w:t xml:space="preserve"> exctracted one</w:t>
+      </w:r>
+      <w:r>
+        <w:rPr>
+          <w:lang w:val="es-ES"/>
+        </w:rPr>
+        <w:t>.</w:t>
+      </w:r>
+    </w:p>
+    <w:p>
+      <w:pPr>
+        <w:pStyle w:val="Paragrafoelenco"/>
+        <w:ind w:left="1440"/>
+        <w:jc w:val="both"/>
+        <w:rPr>
+          <w:lang w:val="es-ES"/>
+        </w:rPr>
+      </w:pPr>
+      <w:r>
+        <w:rPr>
+          <w:lang w:val="es-ES"/>
+        </w:rPr>
+        <w:t xml:space="preserve">The variable ‘temp’ is nothing more than the accumulator that we’ve seen in class: while the docid </w:t>
+      </w:r>
+      <w:r>
+        <w:rPr>
+          <w:lang w:val="es-ES"/>
+        </w:rPr>
+        <w:t>remains</w:t>
+      </w:r>
+      <w:r>
+        <w:rPr>
+          <w:lang w:val="es-ES"/>
+        </w:rPr>
+        <w:t xml:space="preserve"> the same (sOutTup[0] = </w:t>
+      </w:r>
+      <w:r>
+        <w:rPr>
+          <w:lang w:val="es-ES"/>
+        </w:rPr>
+        <w:t>fOutTup[0])</w:t>
+      </w:r>
+      <w:r>
+        <w:rPr>
+          <w:lang w:val="es-ES"/>
+        </w:rPr>
+        <w:t xml:space="preserve"> we just sum there all the frequencies for the same docid</w:t>
+      </w:r>
+      <w:r>
+        <w:rPr>
+          <w:lang w:val="es-ES"/>
+        </w:rPr>
+        <w:t>.</w:t>
+      </w:r>
+    </w:p>
+    <w:p>
+      <w:pPr>
+        <w:pStyle w:val="Paragrafoelenco"/>
+        <w:ind w:left="1440"/>
+        <w:jc w:val="both"/>
+        <w:rPr>
+          <w:lang w:val="es-ES"/>
+        </w:rPr>
+      </w:pPr>
+      <w:r>
+        <w:rPr>
+          <w:lang w:val="es-ES"/>
+        </w:rPr>
+        <w:t>In order to calculate the final score we’ll divide the accumulator “term” by the module of the document.</w:t>
+      </w:r>
+    </w:p>
+    <w:p>
+      <w:pPr>
+        <w:pStyle w:val="Paragrafoelenco"/>
+        <w:ind w:left="1440"/>
+        <w:jc w:val="both"/>
+        <w:rPr>
+          <w:lang w:val="es-ES"/>
+        </w:rPr>
+      </w:pPr>
+      <w:r>
+        <w:rPr>
+          <w:lang w:val="es-ES"/>
+        </w:rPr>
+        <w:t>The final structure is the dictionary “score” that has as key the docid and as value the score of the document: for every element in this structure we will call the push on the ranking’s heap described below.</w:t>
+      </w:r>
+    </w:p>
+    <w:p>
+      <w:pPr>
+        <w:pStyle w:val="Paragrafoelenco"/>
         <w:numPr>
           <w:ilvl w:val="0"/>
           <w:numId w:val="1"/>
@@ -248,26 +328,12 @@
         <w:rPr>
           <w:lang w:val="es-ES"/>
         </w:rPr>
-        <w:t xml:space="preserve">1.3 </w:t>
-      </w:r>
-      <w:proofErr w:type="spellStart"/>
-      <w:r>
-        <w:rPr>
-          <w:lang w:val="es-ES"/>
-        </w:rPr>
-        <w:t>Heap</w:t>
-      </w:r>
-      <w:proofErr w:type="spellEnd"/>
-      <w:r>
-        <w:rPr>
-          <w:lang w:val="es-ES"/>
-        </w:rPr>
-        <w:t xml:space="preserve"> de ranking</w:t>
+        <w:t>1.3 Heap de ranking</w:t>
       </w:r>
     </w:p>
     <w:p>
       <w:pPr>
-        <w:pStyle w:val="ListParagraph"/>
+        <w:pStyle w:val="Paragrafoelenco"/>
         <w:numPr>
           <w:ilvl w:val="1"/>
           <w:numId w:val="1"/>
@@ -277,10 +343,54 @@
           <w:lang w:val="es-ES"/>
         </w:rPr>
       </w:pPr>
+      <w:r>
+        <w:rPr>
+          <w:lang w:val="es-ES"/>
+        </w:rPr>
+        <w:t>In this excercise we are using the library heapq to handle the ranking heap. The ‘__init__ function takes as input the cutoff(this number will be the tree’s size). Moreover the ‘push’ function takes as parameter score and docid. In this case the order matters: indeed the score will be the key-value for the functions heapq.heappush and heapq.heappop.</w:t>
+      </w:r>
     </w:p>
     <w:p>
       <w:pPr>
-        <w:pStyle w:val="ListParagraph"/>
+        <w:pStyle w:val="Paragrafoelenco"/>
+        <w:ind w:left="1440"/>
+        <w:jc w:val="both"/>
+        <w:rPr>
+          <w:lang w:val="es-ES"/>
+        </w:rPr>
+      </w:pPr>
+      <w:r>
+        <w:rPr>
+          <w:lang w:val="es-ES"/>
+        </w:rPr>
+        <w:t xml:space="preserve">We firstly push elements until the cutoff dimension is reached, and then we </w:t>
+      </w:r>
+      <w:r>
+        <w:rPr>
+          <w:lang w:val="es-ES"/>
+        </w:rPr>
+        <w:t>push and pop all the others.</w:t>
+      </w:r>
+    </w:p>
+    <w:p>
+      <w:pPr>
+        <w:pStyle w:val="Paragrafoelenco"/>
+        <w:ind w:left="1440"/>
+        <w:jc w:val="both"/>
+        <w:rPr>
+          <w:lang w:val="es-ES"/>
+        </w:rPr>
+      </w:pPr>
+      <w:r>
+        <w:rPr>
+          <w:lang w:val="es-ES"/>
+        </w:rPr>
+        <w:t>The logic behind our code is mainly encapsulated in th scrolling of the heap: in order to do that we should before pop everything out, append all the nodes in the “nodes” array, and then, after updating it, push all the array back in the tree. The heapq library ensures us that the tree will always be ordered.</w:t>
+      </w:r>
+    </w:p>
+    <w:p>
+      <w:pPr>
+        <w:pStyle w:val="Paragrafoelenco"/>
         <w:numPr>
           <w:ilvl w:val="0"/>
           <w:numId w:val="1"/>
@@ -294,26 +404,12 @@
         <w:rPr>
           <w:lang w:val="es-ES"/>
         </w:rPr>
-        <w:t xml:space="preserve">2 </w:t>
-      </w:r>
-      <w:proofErr w:type="spellStart"/>
-      <w:r>
-        <w:rPr>
-          <w:lang w:val="es-ES"/>
-        </w:rPr>
-        <w:t>Indice</w:t>
-      </w:r>
-      <w:proofErr w:type="spellEnd"/>
-      <w:r>
-        <w:rPr>
-          <w:lang w:val="es-ES"/>
-        </w:rPr>
-        <w:t xml:space="preserve"> en RAM</w:t>
+        <w:t>2 Indice en RAM</w:t>
       </w:r>
     </w:p>
     <w:p>
       <w:pPr>
-        <w:pStyle w:val="ListParagraph"/>
+        <w:pStyle w:val="Paragrafoelenco"/>
         <w:numPr>
           <w:ilvl w:val="1"/>
           <w:numId w:val="1"/>
@@ -327,124 +423,19 @@
         <w:rPr>
           <w:lang w:val="es-ES"/>
         </w:rPr>
-        <w:t xml:space="preserve">Para este ejercicio, codificamos el </w:t>
-      </w:r>
-      <w:proofErr w:type="spellStart"/>
-      <w:r>
-        <w:rPr>
-          <w:lang w:val="es-ES"/>
-        </w:rPr>
-        <w:t>Builder</w:t>
-      </w:r>
-      <w:proofErr w:type="spellEnd"/>
-      <w:r>
-        <w:rPr>
-          <w:lang w:val="es-ES"/>
-        </w:rPr>
-        <w:t xml:space="preserve"> y el </w:t>
-      </w:r>
-      <w:proofErr w:type="spellStart"/>
-      <w:r>
-        <w:rPr>
-          <w:lang w:val="es-ES"/>
-        </w:rPr>
-        <w:t>RAMIndex</w:t>
-      </w:r>
-      <w:proofErr w:type="spellEnd"/>
-      <w:r>
-        <w:rPr>
-          <w:lang w:val="es-ES"/>
-        </w:rPr>
-        <w:t xml:space="preserve">. Para el </w:t>
-      </w:r>
-      <w:proofErr w:type="spellStart"/>
-      <w:r>
-        <w:rPr>
-          <w:lang w:val="es-ES"/>
-        </w:rPr>
-        <w:t>Builder</w:t>
-      </w:r>
-      <w:proofErr w:type="spellEnd"/>
-      <w:r>
-        <w:rPr>
-          <w:lang w:val="es-ES"/>
-        </w:rPr>
-        <w:t xml:space="preserve">, guardamos la lista de </w:t>
-      </w:r>
-      <w:proofErr w:type="spellStart"/>
-      <w:r>
-        <w:rPr>
-          <w:lang w:val="es-ES"/>
-        </w:rPr>
-        <w:t>postings</w:t>
-      </w:r>
-      <w:proofErr w:type="spellEnd"/>
-      <w:r>
-        <w:rPr>
-          <w:lang w:val="es-ES"/>
-        </w:rPr>
-        <w:t xml:space="preserve"> en un diccionario Python con clave termino y valor tupla </w:t>
-      </w:r>
-      <w:proofErr w:type="spellStart"/>
-      <w:r>
-        <w:rPr>
-          <w:lang w:val="es-ES"/>
-        </w:rPr>
-        <w:t>docid</w:t>
-      </w:r>
-      <w:proofErr w:type="spellEnd"/>
-      <w:r>
-        <w:rPr>
-          <w:lang w:val="es-ES"/>
-        </w:rPr>
-        <w:t xml:space="preserve"> y frecuencia. Usamos la librería de </w:t>
-      </w:r>
-      <w:proofErr w:type="spellStart"/>
-      <w:r>
-        <w:rPr>
-          <w:lang w:val="es-ES"/>
-        </w:rPr>
-        <w:t>pickle</w:t>
-      </w:r>
-      <w:proofErr w:type="spellEnd"/>
-      <w:r>
-        <w:rPr>
-          <w:lang w:val="es-ES"/>
-        </w:rPr>
-        <w:t xml:space="preserve"> para guardar los datos en fichero (POSTINGS_FILE). Luego guardamos los nombres de los documentos en un fichero aparte (INDEX_FILE). Cuando creamos el </w:t>
-      </w:r>
-      <w:proofErr w:type="spellStart"/>
-      <w:r>
-        <w:rPr>
-          <w:lang w:val="es-ES"/>
-        </w:rPr>
-        <w:t>RAMIndex</w:t>
-      </w:r>
-      <w:proofErr w:type="spellEnd"/>
-      <w:r>
-        <w:rPr>
-          <w:lang w:val="es-ES"/>
-        </w:rPr>
-        <w:t xml:space="preserve">, leemos de los ficheros y metemos los documentos en el </w:t>
-      </w:r>
-      <w:proofErr w:type="spellStart"/>
-      <w:r>
-        <w:rPr>
-          <w:lang w:val="es-ES"/>
-        </w:rPr>
-        <w:t>docmap</w:t>
-      </w:r>
-      <w:proofErr w:type="spellEnd"/>
-      <w:r>
-        <w:rPr>
-          <w:lang w:val="es-ES"/>
-        </w:rPr>
-        <w:t xml:space="preserve"> y calculamos los módulos de los scores. </w:t>
+        <w:lastRenderedPageBreak/>
+        <w:t>Para este ejercicio, codificamos el Builder y el RAMIndex</w:t>
+      </w:r>
+      <w:r>
+        <w:rPr>
+          <w:lang w:val="es-ES"/>
+        </w:rPr>
+        <w:t xml:space="preserve">. Para el Builder, guardamos la lista de postings en un diccionario Python con clave termino y valor tupla docid y frecuencia. Usamos la librería de pickle para guardar los datos en fichero (POSTINGS_FILE). Luego guardamos los nombres de los documentos en un fichero aparte (INDEX_FILE). Cuando creamos el RAMIndex, leemos de los ficheros y metemos los documentos en el docmap y calculamos los módulos de los scores. </w:t>
       </w:r>
     </w:p>
     <w:p>
       <w:pPr>
-        <w:pStyle w:val="ListParagraph"/>
+        <w:pStyle w:val="Paragrafoelenco"/>
         <w:numPr>
           <w:ilvl w:val="0"/>
           <w:numId w:val="1"/>
@@ -463,7 +454,7 @@
     </w:p>
     <w:p>
       <w:pPr>
-        <w:pStyle w:val="ListParagraph"/>
+        <w:pStyle w:val="Paragrafoelenco"/>
         <w:numPr>
           <w:ilvl w:val="1"/>
           <w:numId w:val="1"/>
@@ -495,21 +486,7 @@
         <w:rPr>
           <w:lang w:val="es-ES"/>
         </w:rPr>
-        <w:t xml:space="preserve"> (in y </w:t>
-      </w:r>
-      <w:proofErr w:type="spellStart"/>
-      <w:r>
-        <w:rPr>
-          <w:lang w:val="es-ES"/>
-        </w:rPr>
-        <w:t>out</w:t>
-      </w:r>
-      <w:proofErr w:type="spellEnd"/>
-      <w:r>
-        <w:rPr>
-          <w:lang w:val="es-ES"/>
-        </w:rPr>
-        <w:t>)</w:t>
+        <w:t xml:space="preserve"> (in y out)</w:t>
       </w:r>
       <w:r>
         <w:rPr>
@@ -642,7 +619,6 @@
               </w:rPr>
               <w:t xml:space="preserve">        </w:t>
             </w:r>
-            <w:proofErr w:type="spellStart"/>
             <w:r>
               <w:rPr>
                 <w:rFonts w:ascii="Consolas" w:eastAsia="Times New Roman" w:hAnsi="Consolas" w:cs="Segoe UI"/>
@@ -651,18 +627,7 @@
                 <w:szCs w:val="18"/>
                 <w:lang w:eastAsia="en-GB"/>
               </w:rPr>
-              <w:t>for k</w:t>
-            </w:r>
-            <w:proofErr w:type="spellEnd"/>
-            <w:r>
-              <w:rPr>
-                <w:rFonts w:ascii="Consolas" w:eastAsia="Times New Roman" w:hAnsi="Consolas" w:cs="Segoe UI"/>
-                <w:color w:val="24292E"/>
-                <w:sz w:val="18"/>
-                <w:szCs w:val="18"/>
-                <w:lang w:eastAsia="en-GB"/>
-              </w:rPr>
-              <w:t xml:space="preserve"> in keys:</w:t>
+              <w:t>for k in keys:</w:t>
             </w:r>
           </w:p>
         </w:tc>
@@ -725,29 +690,7 @@
                 <w:szCs w:val="18"/>
                 <w:lang w:eastAsia="en-GB"/>
               </w:rPr>
-              <w:t xml:space="preserve">            </w:t>
-            </w:r>
-            <w:proofErr w:type="spellStart"/>
-            <w:r>
-              <w:rPr>
-                <w:rFonts w:ascii="Consolas" w:eastAsia="Times New Roman" w:hAnsi="Consolas" w:cs="Segoe UI"/>
-                <w:color w:val="24292E"/>
-                <w:sz w:val="18"/>
-                <w:szCs w:val="18"/>
-                <w:lang w:eastAsia="en-GB"/>
-              </w:rPr>
-              <w:t>self.p</w:t>
-            </w:r>
-            <w:proofErr w:type="spellEnd"/>
-            <w:r>
-              <w:rPr>
-                <w:rFonts w:ascii="Consolas" w:eastAsia="Times New Roman" w:hAnsi="Consolas" w:cs="Segoe UI"/>
-                <w:color w:val="24292E"/>
-                <w:sz w:val="18"/>
-                <w:szCs w:val="18"/>
-                <w:lang w:eastAsia="en-GB"/>
-              </w:rPr>
-              <w:t>[k] = 1/N</w:t>
+              <w:t xml:space="preserve">            self.p[k] = 1/N</w:t>
             </w:r>
           </w:p>
         </w:tc>
@@ -873,51 +816,7 @@
                 <w:szCs w:val="18"/>
                 <w:lang w:eastAsia="en-GB"/>
               </w:rPr>
-              <w:t xml:space="preserve">        sinks = </w:t>
-            </w:r>
-            <w:proofErr w:type="spellStart"/>
-            <w:r>
-              <w:rPr>
-                <w:rFonts w:ascii="Consolas" w:eastAsia="Times New Roman" w:hAnsi="Consolas" w:cs="Segoe UI"/>
-                <w:color w:val="24292E"/>
-                <w:sz w:val="18"/>
-                <w:szCs w:val="18"/>
-                <w:lang w:eastAsia="en-GB"/>
-              </w:rPr>
-              <w:t>self.inConnections.keys</w:t>
-            </w:r>
-            <w:proofErr w:type="spellEnd"/>
-            <w:r>
-              <w:rPr>
-                <w:rFonts w:ascii="Consolas" w:eastAsia="Times New Roman" w:hAnsi="Consolas" w:cs="Segoe UI"/>
-                <w:color w:val="24292E"/>
-                <w:sz w:val="18"/>
-                <w:szCs w:val="18"/>
-                <w:lang w:eastAsia="en-GB"/>
-              </w:rPr>
-              <w:t xml:space="preserve">() - </w:t>
-            </w:r>
-            <w:proofErr w:type="spellStart"/>
-            <w:r>
-              <w:rPr>
-                <w:rFonts w:ascii="Consolas" w:eastAsia="Times New Roman" w:hAnsi="Consolas" w:cs="Segoe UI"/>
-                <w:color w:val="24292E"/>
-                <w:sz w:val="18"/>
-                <w:szCs w:val="18"/>
-                <w:lang w:eastAsia="en-GB"/>
-              </w:rPr>
-              <w:t>self.outConnections.keys</w:t>
-            </w:r>
-            <w:proofErr w:type="spellEnd"/>
-            <w:r>
-              <w:rPr>
-                <w:rFonts w:ascii="Consolas" w:eastAsia="Times New Roman" w:hAnsi="Consolas" w:cs="Segoe UI"/>
-                <w:color w:val="24292E"/>
-                <w:sz w:val="18"/>
-                <w:szCs w:val="18"/>
-                <w:lang w:eastAsia="en-GB"/>
-              </w:rPr>
-              <w:t>()</w:t>
+              <w:t xml:space="preserve">        sinks = self.inConnections.keys() - self.outConnections.keys()</w:t>
             </w:r>
           </w:p>
         </w:tc>
@@ -1043,29 +942,7 @@
                 <w:szCs w:val="18"/>
                 <w:lang w:eastAsia="en-GB"/>
               </w:rPr>
-              <w:t xml:space="preserve">        for n in range(</w:t>
-            </w:r>
-            <w:proofErr w:type="spellStart"/>
-            <w:r>
-              <w:rPr>
-                <w:rFonts w:ascii="Consolas" w:eastAsia="Times New Roman" w:hAnsi="Consolas" w:cs="Segoe UI"/>
-                <w:color w:val="24292E"/>
-                <w:sz w:val="18"/>
-                <w:szCs w:val="18"/>
-                <w:lang w:eastAsia="en-GB"/>
-              </w:rPr>
-              <w:t>n_iter</w:t>
-            </w:r>
-            <w:proofErr w:type="spellEnd"/>
-            <w:r>
-              <w:rPr>
-                <w:rFonts w:ascii="Consolas" w:eastAsia="Times New Roman" w:hAnsi="Consolas" w:cs="Segoe UI"/>
-                <w:color w:val="24292E"/>
-                <w:sz w:val="18"/>
-                <w:szCs w:val="18"/>
-                <w:lang w:eastAsia="en-GB"/>
-              </w:rPr>
-              <w:t>):</w:t>
+              <w:t xml:space="preserve">        for n in range(n_iter):</w:t>
             </w:r>
           </w:p>
         </w:tc>
@@ -1128,29 +1005,7 @@
                 <w:szCs w:val="18"/>
                 <w:lang w:eastAsia="en-GB"/>
               </w:rPr>
-              <w:t xml:space="preserve">            </w:t>
-            </w:r>
-            <w:proofErr w:type="spellStart"/>
-            <w:r>
-              <w:rPr>
-                <w:rFonts w:ascii="Consolas" w:eastAsia="Times New Roman" w:hAnsi="Consolas" w:cs="Segoe UI"/>
-                <w:color w:val="24292E"/>
-                <w:sz w:val="18"/>
-                <w:szCs w:val="18"/>
-                <w:lang w:eastAsia="en-GB"/>
-              </w:rPr>
-              <w:t>for k</w:t>
-            </w:r>
-            <w:proofErr w:type="spellEnd"/>
-            <w:r>
-              <w:rPr>
-                <w:rFonts w:ascii="Consolas" w:eastAsia="Times New Roman" w:hAnsi="Consolas" w:cs="Segoe UI"/>
-                <w:color w:val="24292E"/>
-                <w:sz w:val="18"/>
-                <w:szCs w:val="18"/>
-                <w:lang w:eastAsia="en-GB"/>
-              </w:rPr>
-              <w:t xml:space="preserve"> in keys:</w:t>
+              <w:t xml:space="preserve">            for k in keys:</w:t>
             </w:r>
           </w:p>
         </w:tc>
@@ -1213,29 +1068,7 @@
                 <w:szCs w:val="18"/>
                 <w:lang w:eastAsia="en-GB"/>
               </w:rPr>
-              <w:t xml:space="preserve">                </w:t>
-            </w:r>
-            <w:proofErr w:type="spellStart"/>
-            <w:r>
-              <w:rPr>
-                <w:rFonts w:ascii="Consolas" w:eastAsia="Times New Roman" w:hAnsi="Consolas" w:cs="Segoe UI"/>
-                <w:color w:val="24292E"/>
-                <w:sz w:val="18"/>
-                <w:szCs w:val="18"/>
-                <w:lang w:eastAsia="en-GB"/>
-              </w:rPr>
-              <w:t>self.p_p</w:t>
-            </w:r>
-            <w:proofErr w:type="spellEnd"/>
-            <w:r>
-              <w:rPr>
-                <w:rFonts w:ascii="Consolas" w:eastAsia="Times New Roman" w:hAnsi="Consolas" w:cs="Segoe UI"/>
-                <w:color w:val="24292E"/>
-                <w:sz w:val="18"/>
-                <w:szCs w:val="18"/>
-                <w:lang w:eastAsia="en-GB"/>
-              </w:rPr>
-              <w:t xml:space="preserve">[k] = (1-r) / N </w:t>
+              <w:t xml:space="preserve">                self.p_p[k] = (1-r) / N </w:t>
             </w:r>
           </w:p>
         </w:tc>
@@ -1298,51 +1131,7 @@
                 <w:szCs w:val="18"/>
                 <w:lang w:eastAsia="en-GB"/>
               </w:rPr>
-              <w:t xml:space="preserve">            for </w:t>
-            </w:r>
-            <w:proofErr w:type="spellStart"/>
-            <w:r>
-              <w:rPr>
-                <w:rFonts w:ascii="Consolas" w:eastAsia="Times New Roman" w:hAnsi="Consolas" w:cs="Segoe UI"/>
-                <w:color w:val="24292E"/>
-                <w:sz w:val="18"/>
-                <w:szCs w:val="18"/>
-                <w:lang w:eastAsia="en-GB"/>
-              </w:rPr>
-              <w:t>i</w:t>
-            </w:r>
-            <w:proofErr w:type="spellEnd"/>
-            <w:r>
-              <w:rPr>
-                <w:rFonts w:ascii="Consolas" w:eastAsia="Times New Roman" w:hAnsi="Consolas" w:cs="Segoe UI"/>
-                <w:color w:val="24292E"/>
-                <w:sz w:val="18"/>
-                <w:szCs w:val="18"/>
-                <w:lang w:eastAsia="en-GB"/>
-              </w:rPr>
-              <w:t xml:space="preserve"> in </w:t>
-            </w:r>
-            <w:proofErr w:type="spellStart"/>
-            <w:r>
-              <w:rPr>
-                <w:rFonts w:ascii="Consolas" w:eastAsia="Times New Roman" w:hAnsi="Consolas" w:cs="Segoe UI"/>
-                <w:color w:val="24292E"/>
-                <w:sz w:val="18"/>
-                <w:szCs w:val="18"/>
-                <w:lang w:eastAsia="en-GB"/>
-              </w:rPr>
-              <w:t>self.outConnections</w:t>
-            </w:r>
-            <w:proofErr w:type="spellEnd"/>
-            <w:r>
-              <w:rPr>
-                <w:rFonts w:ascii="Consolas" w:eastAsia="Times New Roman" w:hAnsi="Consolas" w:cs="Segoe UI"/>
-                <w:color w:val="24292E"/>
-                <w:sz w:val="18"/>
-                <w:szCs w:val="18"/>
-                <w:lang w:eastAsia="en-GB"/>
-              </w:rPr>
-              <w:t>:</w:t>
+              <w:t xml:space="preserve">            for i in self.outConnections:</w:t>
             </w:r>
           </w:p>
         </w:tc>
@@ -1405,51 +1194,7 @@
                 <w:szCs w:val="18"/>
                 <w:lang w:eastAsia="en-GB"/>
               </w:rPr>
-              <w:t xml:space="preserve">                for j in </w:t>
-            </w:r>
-            <w:proofErr w:type="spellStart"/>
-            <w:r>
-              <w:rPr>
-                <w:rFonts w:ascii="Consolas" w:eastAsia="Times New Roman" w:hAnsi="Consolas" w:cs="Segoe UI"/>
-                <w:color w:val="24292E"/>
-                <w:sz w:val="18"/>
-                <w:szCs w:val="18"/>
-                <w:lang w:eastAsia="en-GB"/>
-              </w:rPr>
-              <w:t>self.outConnections</w:t>
-            </w:r>
-            <w:proofErr w:type="spellEnd"/>
-            <w:r>
-              <w:rPr>
-                <w:rFonts w:ascii="Consolas" w:eastAsia="Times New Roman" w:hAnsi="Consolas" w:cs="Segoe UI"/>
-                <w:color w:val="24292E"/>
-                <w:sz w:val="18"/>
-                <w:szCs w:val="18"/>
-                <w:lang w:eastAsia="en-GB"/>
-              </w:rPr>
-              <w:t>[</w:t>
-            </w:r>
-            <w:proofErr w:type="spellStart"/>
-            <w:r>
-              <w:rPr>
-                <w:rFonts w:ascii="Consolas" w:eastAsia="Times New Roman" w:hAnsi="Consolas" w:cs="Segoe UI"/>
-                <w:color w:val="24292E"/>
-                <w:sz w:val="18"/>
-                <w:szCs w:val="18"/>
-                <w:lang w:eastAsia="en-GB"/>
-              </w:rPr>
-              <w:t>i</w:t>
-            </w:r>
-            <w:proofErr w:type="spellEnd"/>
-            <w:r>
-              <w:rPr>
-                <w:rFonts w:ascii="Consolas" w:eastAsia="Times New Roman" w:hAnsi="Consolas" w:cs="Segoe UI"/>
-                <w:color w:val="24292E"/>
-                <w:sz w:val="18"/>
-                <w:szCs w:val="18"/>
-                <w:lang w:eastAsia="en-GB"/>
-              </w:rPr>
-              <w:t>]:</w:t>
+              <w:t xml:space="preserve">                for j in self.outConnections[i]:</w:t>
             </w:r>
           </w:p>
         </w:tc>
@@ -1512,139 +1257,7 @@
                 <w:szCs w:val="18"/>
                 <w:lang w:eastAsia="en-GB"/>
               </w:rPr>
-              <w:t xml:space="preserve">                    </w:t>
-            </w:r>
-            <w:proofErr w:type="spellStart"/>
-            <w:r>
-              <w:rPr>
-                <w:rFonts w:ascii="Consolas" w:eastAsia="Times New Roman" w:hAnsi="Consolas" w:cs="Segoe UI"/>
-                <w:color w:val="24292E"/>
-                <w:sz w:val="18"/>
-                <w:szCs w:val="18"/>
-                <w:lang w:eastAsia="en-GB"/>
-              </w:rPr>
-              <w:t>self.p_p</w:t>
-            </w:r>
-            <w:proofErr w:type="spellEnd"/>
-            <w:r>
-              <w:rPr>
-                <w:rFonts w:ascii="Consolas" w:eastAsia="Times New Roman" w:hAnsi="Consolas" w:cs="Segoe UI"/>
-                <w:color w:val="24292E"/>
-                <w:sz w:val="18"/>
-                <w:szCs w:val="18"/>
-                <w:lang w:eastAsia="en-GB"/>
-              </w:rPr>
-              <w:t xml:space="preserve">[j] += (r * </w:t>
-            </w:r>
-            <w:proofErr w:type="spellStart"/>
-            <w:r>
-              <w:rPr>
-                <w:rFonts w:ascii="Consolas" w:eastAsia="Times New Roman" w:hAnsi="Consolas" w:cs="Segoe UI"/>
-                <w:color w:val="24292E"/>
-                <w:sz w:val="18"/>
-                <w:szCs w:val="18"/>
-                <w:lang w:eastAsia="en-GB"/>
-              </w:rPr>
-              <w:t>self.p</w:t>
-            </w:r>
-            <w:proofErr w:type="spellEnd"/>
-            <w:r>
-              <w:rPr>
-                <w:rFonts w:ascii="Consolas" w:eastAsia="Times New Roman" w:hAnsi="Consolas" w:cs="Segoe UI"/>
-                <w:color w:val="24292E"/>
-                <w:sz w:val="18"/>
-                <w:szCs w:val="18"/>
-                <w:lang w:eastAsia="en-GB"/>
-              </w:rPr>
-              <w:t>[</w:t>
-            </w:r>
-            <w:proofErr w:type="spellStart"/>
-            <w:r>
-              <w:rPr>
-                <w:rFonts w:ascii="Consolas" w:eastAsia="Times New Roman" w:hAnsi="Consolas" w:cs="Segoe UI"/>
-                <w:color w:val="24292E"/>
-                <w:sz w:val="18"/>
-                <w:szCs w:val="18"/>
-                <w:lang w:eastAsia="en-GB"/>
-              </w:rPr>
-              <w:t>i</w:t>
-            </w:r>
-            <w:proofErr w:type="spellEnd"/>
-            <w:r>
-              <w:rPr>
-                <w:rFonts w:ascii="Consolas" w:eastAsia="Times New Roman" w:hAnsi="Consolas" w:cs="Segoe UI"/>
-                <w:color w:val="24292E"/>
-                <w:sz w:val="18"/>
-                <w:szCs w:val="18"/>
-                <w:lang w:eastAsia="en-GB"/>
-              </w:rPr>
-              <w:t xml:space="preserve">] / </w:t>
-            </w:r>
-            <w:proofErr w:type="spellStart"/>
-            <w:r>
-              <w:rPr>
-                <w:rFonts w:ascii="Consolas" w:eastAsia="Times New Roman" w:hAnsi="Consolas" w:cs="Segoe UI"/>
-                <w:color w:val="24292E"/>
-                <w:sz w:val="18"/>
-                <w:szCs w:val="18"/>
-                <w:lang w:eastAsia="en-GB"/>
-              </w:rPr>
-              <w:t>len</w:t>
-            </w:r>
-            <w:proofErr w:type="spellEnd"/>
-            <w:r>
-              <w:rPr>
-                <w:rFonts w:ascii="Consolas" w:eastAsia="Times New Roman" w:hAnsi="Consolas" w:cs="Segoe UI"/>
-                <w:color w:val="24292E"/>
-                <w:sz w:val="18"/>
-                <w:szCs w:val="18"/>
-                <w:lang w:eastAsia="en-GB"/>
-              </w:rPr>
-              <w:t>(</w:t>
-            </w:r>
-            <w:proofErr w:type="spellStart"/>
-            <w:r>
-              <w:rPr>
-                <w:rFonts w:ascii="Consolas" w:eastAsia="Times New Roman" w:hAnsi="Consolas" w:cs="Segoe UI"/>
-                <w:color w:val="24292E"/>
-                <w:sz w:val="18"/>
-                <w:szCs w:val="18"/>
-                <w:lang w:eastAsia="en-GB"/>
-              </w:rPr>
-              <w:t>self.outConnections</w:t>
-            </w:r>
-            <w:proofErr w:type="spellEnd"/>
-            <w:r>
-              <w:rPr>
-                <w:rFonts w:ascii="Consolas" w:eastAsia="Times New Roman" w:hAnsi="Consolas" w:cs="Segoe UI"/>
-                <w:color w:val="24292E"/>
-                <w:sz w:val="18"/>
-                <w:szCs w:val="18"/>
-                <w:lang w:eastAsia="en-GB"/>
-              </w:rPr>
-              <w:t>[</w:t>
-            </w:r>
-            <w:proofErr w:type="spellStart"/>
-            <w:r>
-              <w:rPr>
-                <w:rFonts w:ascii="Consolas" w:eastAsia="Times New Roman" w:hAnsi="Consolas" w:cs="Segoe UI"/>
-                <w:color w:val="24292E"/>
-                <w:sz w:val="18"/>
-                <w:szCs w:val="18"/>
-                <w:lang w:eastAsia="en-GB"/>
-              </w:rPr>
-              <w:t>i</w:t>
-            </w:r>
-            <w:proofErr w:type="spellEnd"/>
-            <w:r>
-              <w:rPr>
-                <w:rFonts w:ascii="Consolas" w:eastAsia="Times New Roman" w:hAnsi="Consolas" w:cs="Segoe UI"/>
-                <w:color w:val="24292E"/>
-                <w:sz w:val="18"/>
-                <w:szCs w:val="18"/>
-                <w:lang w:eastAsia="en-GB"/>
-              </w:rPr>
-              <w:t>]))</w:t>
+              <w:t xml:space="preserve">                    self.p_p[j] += (r * self.p[i] / len(self.outConnections[i]))</w:t>
             </w:r>
             <w:r>
               <w:rPr>
@@ -1664,73 +1277,7 @@
                 <w:szCs w:val="18"/>
                 <w:lang w:eastAsia="en-GB"/>
               </w:rPr>
-              <w:t xml:space="preserve">+ (r * </w:t>
-            </w:r>
-            <w:proofErr w:type="spellStart"/>
-            <w:r>
-              <w:rPr>
-                <w:rFonts w:ascii="Consolas" w:eastAsia="Times New Roman" w:hAnsi="Consolas" w:cs="Segoe UI"/>
-                <w:color w:val="24292E"/>
-                <w:sz w:val="18"/>
-                <w:szCs w:val="18"/>
-                <w:lang w:eastAsia="en-GB"/>
-              </w:rPr>
-              <w:t>self.p</w:t>
-            </w:r>
-            <w:proofErr w:type="spellEnd"/>
-            <w:r>
-              <w:rPr>
-                <w:rFonts w:ascii="Consolas" w:eastAsia="Times New Roman" w:hAnsi="Consolas" w:cs="Segoe UI"/>
-                <w:color w:val="24292E"/>
-                <w:sz w:val="18"/>
-                <w:szCs w:val="18"/>
-                <w:lang w:eastAsia="en-GB"/>
-              </w:rPr>
-              <w:t>[</w:t>
-            </w:r>
-            <w:proofErr w:type="spellStart"/>
-            <w:r>
-              <w:rPr>
-                <w:rFonts w:ascii="Consolas" w:eastAsia="Times New Roman" w:hAnsi="Consolas" w:cs="Segoe UI"/>
-                <w:color w:val="24292E"/>
-                <w:sz w:val="18"/>
-                <w:szCs w:val="18"/>
-                <w:lang w:eastAsia="en-GB"/>
-              </w:rPr>
-              <w:t>i</w:t>
-            </w:r>
-            <w:proofErr w:type="spellEnd"/>
-            <w:r>
-              <w:rPr>
-                <w:rFonts w:ascii="Consolas" w:eastAsia="Times New Roman" w:hAnsi="Consolas" w:cs="Segoe UI"/>
-                <w:color w:val="24292E"/>
-                <w:sz w:val="18"/>
-                <w:szCs w:val="18"/>
-                <w:lang w:eastAsia="en-GB"/>
-              </w:rPr>
-              <w:t xml:space="preserve">] * </w:t>
-            </w:r>
-            <w:proofErr w:type="spellStart"/>
-            <w:r>
-              <w:rPr>
-                <w:rFonts w:ascii="Consolas" w:eastAsia="Times New Roman" w:hAnsi="Consolas" w:cs="Segoe UI"/>
-                <w:color w:val="24292E"/>
-                <w:sz w:val="18"/>
-                <w:szCs w:val="18"/>
-                <w:lang w:eastAsia="en-GB"/>
-              </w:rPr>
-              <w:t>len</w:t>
-            </w:r>
-            <w:proofErr w:type="spellEnd"/>
-            <w:r>
-              <w:rPr>
-                <w:rFonts w:ascii="Consolas" w:eastAsia="Times New Roman" w:hAnsi="Consolas" w:cs="Segoe UI"/>
-                <w:color w:val="24292E"/>
-                <w:sz w:val="18"/>
-                <w:szCs w:val="18"/>
-                <w:lang w:eastAsia="en-GB"/>
-              </w:rPr>
-              <w:t>(sinks) / N)</w:t>
+              <w:t>+ (r * self.p[i] * len(sinks) / N)</w:t>
             </w:r>
           </w:p>
         </w:tc>
@@ -1793,29 +1340,7 @@
                 <w:szCs w:val="18"/>
                 <w:lang w:eastAsia="en-GB"/>
               </w:rPr>
-              <w:t xml:space="preserve">            </w:t>
-            </w:r>
-            <w:proofErr w:type="spellStart"/>
-            <w:r>
-              <w:rPr>
-                <w:rFonts w:ascii="Consolas" w:eastAsia="Times New Roman" w:hAnsi="Consolas" w:cs="Segoe UI"/>
-                <w:color w:val="24292E"/>
-                <w:sz w:val="18"/>
-                <w:szCs w:val="18"/>
-                <w:lang w:eastAsia="en-GB"/>
-              </w:rPr>
-              <w:t>for k</w:t>
-            </w:r>
-            <w:proofErr w:type="spellEnd"/>
-            <w:r>
-              <w:rPr>
-                <w:rFonts w:ascii="Consolas" w:eastAsia="Times New Roman" w:hAnsi="Consolas" w:cs="Segoe UI"/>
-                <w:color w:val="24292E"/>
-                <w:sz w:val="18"/>
-                <w:szCs w:val="18"/>
-                <w:lang w:eastAsia="en-GB"/>
-              </w:rPr>
-              <w:t xml:space="preserve"> in keys:</w:t>
+              <w:t xml:space="preserve">            for k in keys:</w:t>
             </w:r>
           </w:p>
         </w:tc>
@@ -1878,51 +1403,7 @@
                 <w:szCs w:val="18"/>
                 <w:lang w:eastAsia="en-GB"/>
               </w:rPr>
-              <w:t xml:space="preserve">                </w:t>
-            </w:r>
-            <w:proofErr w:type="spellStart"/>
-            <w:r>
-              <w:rPr>
-                <w:rFonts w:ascii="Consolas" w:eastAsia="Times New Roman" w:hAnsi="Consolas" w:cs="Segoe UI"/>
-                <w:color w:val="24292E"/>
-                <w:sz w:val="18"/>
-                <w:szCs w:val="18"/>
-                <w:lang w:eastAsia="en-GB"/>
-              </w:rPr>
-              <w:t>self.p</w:t>
-            </w:r>
-            <w:proofErr w:type="spellEnd"/>
-            <w:r>
-              <w:rPr>
-                <w:rFonts w:ascii="Consolas" w:eastAsia="Times New Roman" w:hAnsi="Consolas" w:cs="Segoe UI"/>
-                <w:color w:val="24292E"/>
-                <w:sz w:val="18"/>
-                <w:szCs w:val="18"/>
-                <w:lang w:eastAsia="en-GB"/>
-              </w:rPr>
-              <w:t xml:space="preserve">[k] = </w:t>
-            </w:r>
-            <w:proofErr w:type="spellStart"/>
-            <w:r>
-              <w:rPr>
-                <w:rFonts w:ascii="Consolas" w:eastAsia="Times New Roman" w:hAnsi="Consolas" w:cs="Segoe UI"/>
-                <w:color w:val="24292E"/>
-                <w:sz w:val="18"/>
-                <w:szCs w:val="18"/>
-                <w:lang w:eastAsia="en-GB"/>
-              </w:rPr>
-              <w:t>self.p_p</w:t>
-            </w:r>
-            <w:proofErr w:type="spellEnd"/>
-            <w:r>
-              <w:rPr>
-                <w:rFonts w:ascii="Consolas" w:eastAsia="Times New Roman" w:hAnsi="Consolas" w:cs="Segoe UI"/>
-                <w:color w:val="24292E"/>
-                <w:sz w:val="18"/>
-                <w:szCs w:val="18"/>
-                <w:lang w:eastAsia="en-GB"/>
-              </w:rPr>
-              <w:t xml:space="preserve">[k]    </w:t>
+              <w:t xml:space="preserve">                self.p[k] = self.p_p[k]    </w:t>
             </w:r>
           </w:p>
         </w:tc>
@@ -1945,7 +1426,7 @@
     </w:p>
     <w:p>
       <w:pPr>
-        <w:pStyle w:val="ListParagraph"/>
+        <w:pStyle w:val="Paragrafoelenco"/>
         <w:numPr>
           <w:ilvl w:val="0"/>
           <w:numId w:val="2"/>
@@ -1959,7 +1440,6 @@
         <w:rPr>
           <w:lang w:val="es-ES"/>
         </w:rPr>
-        <w:lastRenderedPageBreak/>
         <w:t xml:space="preserve">El siguiente diagrama muestra las clases implementadas para la práctica. </w:t>
       </w:r>
       <w:r>
@@ -1979,6 +1459,7 @@
           <w:noProof/>
           <w:lang w:val="es-ES"/>
         </w:rPr>
+        <w:lastRenderedPageBreak/>
         <w:drawing>
           <wp:inline distT="0" distB="0" distL="0" distR="0" wp14:anchorId="5B9742B7" wp14:editId="09476A7C">
             <wp:extent cx="4216382" cy="5965722"/>
@@ -2031,7 +1512,7 @@
     </w:p>
     <w:p>
       <w:pPr>
-        <w:pStyle w:val="Caption"/>
+        <w:pStyle w:val="Didascalia"/>
         <w:jc w:val="center"/>
         <w:rPr>
           <w:lang w:val="es-ES"/>
@@ -2077,7 +1558,7 @@
     </w:p>
     <w:p>
       <w:pPr>
-        <w:pStyle w:val="ListParagraph"/>
+        <w:pStyle w:val="Paragrafoelenco"/>
         <w:jc w:val="both"/>
         <w:rPr>
           <w:lang w:val="es-ES"/>
@@ -2087,82 +1568,12 @@
         <w:rPr>
           <w:lang w:val="es-ES"/>
         </w:rPr>
-        <w:t xml:space="preserve">Los </w:t>
-      </w:r>
-      <w:proofErr w:type="spellStart"/>
-      <w:r>
-        <w:rPr>
-          <w:lang w:val="es-ES"/>
-        </w:rPr>
-        <w:t>searchers</w:t>
-      </w:r>
-      <w:proofErr w:type="spellEnd"/>
-      <w:r>
-        <w:rPr>
-          <w:lang w:val="es-ES"/>
-        </w:rPr>
-        <w:t xml:space="preserve"> heredan de la clase abstracta </w:t>
-      </w:r>
-      <w:proofErr w:type="spellStart"/>
-      <w:r>
-        <w:rPr>
-          <w:lang w:val="es-ES"/>
-        </w:rPr>
-        <w:t>Searcher</w:t>
-      </w:r>
-      <w:proofErr w:type="spellEnd"/>
-      <w:r>
-        <w:rPr>
-          <w:lang w:val="es-ES"/>
-        </w:rPr>
-        <w:t xml:space="preserve"> y en la función score, calcula el ranking utilizando la clase </w:t>
-      </w:r>
-      <w:proofErr w:type="spellStart"/>
-      <w:r>
-        <w:rPr>
-          <w:lang w:val="es-ES"/>
-        </w:rPr>
-        <w:t>SearchRanking</w:t>
-      </w:r>
-      <w:proofErr w:type="spellEnd"/>
-      <w:r>
-        <w:rPr>
-          <w:lang w:val="es-ES"/>
-        </w:rPr>
-        <w:t xml:space="preserve">. Como tenemos implementado además el </w:t>
-      </w:r>
-      <w:proofErr w:type="spellStart"/>
-      <w:r>
-        <w:rPr>
-          <w:lang w:val="es-ES"/>
-        </w:rPr>
-        <w:t>heap</w:t>
-      </w:r>
-      <w:proofErr w:type="spellEnd"/>
-      <w:r>
-        <w:rPr>
-          <w:lang w:val="es-ES"/>
-        </w:rPr>
-        <w:t xml:space="preserve"> de ranking en la clase </w:t>
-      </w:r>
-      <w:proofErr w:type="spellStart"/>
-      <w:r>
-        <w:rPr>
-          <w:lang w:val="es-ES"/>
-        </w:rPr>
-        <w:t>searchranking</w:t>
-      </w:r>
-      <w:proofErr w:type="spellEnd"/>
-      <w:r>
-        <w:rPr>
-          <w:lang w:val="es-ES"/>
-        </w:rPr>
-        <w:t xml:space="preserve">, ordenamos los documentos utilizando esa misma clase. </w:t>
+        <w:t xml:space="preserve">Los searchers heredan de la clase abstracta Searcher y en la función score, calcula el ranking utilizando la clase SearchRanking. Como tenemos implementado además el heap de ranking en la clase searchranking, ordenamos los documentos utilizando esa misma clase. </w:t>
       </w:r>
     </w:p>
     <w:p>
       <w:pPr>
-        <w:pStyle w:val="ListParagraph"/>
+        <w:pStyle w:val="Paragrafoelenco"/>
         <w:jc w:val="both"/>
         <w:rPr>
           <w:lang w:val="es-ES"/>
@@ -2171,7 +1582,7 @@
     </w:p>
     <w:p>
       <w:pPr>
-        <w:pStyle w:val="ListParagraph"/>
+        <w:pStyle w:val="Paragrafoelenco"/>
         <w:jc w:val="both"/>
         <w:rPr>
           <w:lang w:val="es-ES"/>
@@ -2181,111 +1592,13 @@
         <w:rPr>
           <w:lang w:val="es-ES"/>
         </w:rPr>
-        <w:t xml:space="preserve">Para los índices, como solo creamos el </w:t>
-      </w:r>
-      <w:proofErr w:type="spellStart"/>
-      <w:r>
-        <w:rPr>
-          <w:lang w:val="es-ES"/>
-        </w:rPr>
-        <w:t>RAMIndex</w:t>
-      </w:r>
-      <w:proofErr w:type="spellEnd"/>
-      <w:r>
-        <w:rPr>
-          <w:lang w:val="es-ES"/>
-        </w:rPr>
-        <w:t xml:space="preserve"> y su </w:t>
-      </w:r>
-      <w:proofErr w:type="spellStart"/>
-      <w:r>
-        <w:rPr>
-          <w:lang w:val="es-ES"/>
-        </w:rPr>
-        <w:t>Builder</w:t>
-      </w:r>
-      <w:proofErr w:type="spellEnd"/>
-      <w:r>
-        <w:rPr>
-          <w:lang w:val="es-ES"/>
-        </w:rPr>
-        <w:t xml:space="preserve">, estas clases heredan directamente de </w:t>
-      </w:r>
-      <w:proofErr w:type="spellStart"/>
-      <w:r>
-        <w:rPr>
-          <w:lang w:val="es-ES"/>
-        </w:rPr>
-        <w:t>Index</w:t>
-      </w:r>
-      <w:proofErr w:type="spellEnd"/>
-      <w:r>
-        <w:rPr>
-          <w:lang w:val="es-ES"/>
-        </w:rPr>
-        <w:t xml:space="preserve"> y </w:t>
-      </w:r>
-      <w:proofErr w:type="spellStart"/>
-      <w:r>
-        <w:rPr>
-          <w:lang w:val="es-ES"/>
-        </w:rPr>
-        <w:t>Builder</w:t>
-      </w:r>
-      <w:proofErr w:type="spellEnd"/>
-      <w:r>
-        <w:rPr>
-          <w:lang w:val="es-ES"/>
-        </w:rPr>
-        <w:t xml:space="preserve"> con algunas funciones </w:t>
-      </w:r>
-      <w:proofErr w:type="spellStart"/>
-      <w:r>
-        <w:rPr>
-          <w:lang w:val="es-ES"/>
-        </w:rPr>
-        <w:t>sobreescritas</w:t>
-      </w:r>
-      <w:proofErr w:type="spellEnd"/>
-      <w:r>
-        <w:rPr>
-          <w:lang w:val="es-ES"/>
-        </w:rPr>
-        <w:t xml:space="preserve"> para reflejar la nueva funcionalidad del índice</w:t>
-      </w:r>
-      <w:r>
-        <w:rPr>
-          <w:lang w:val="es-ES"/>
-        </w:rPr>
-        <w:t xml:space="preserve">. El </w:t>
-      </w:r>
-      <w:proofErr w:type="spellStart"/>
-      <w:r>
-        <w:rPr>
-          <w:lang w:val="es-ES"/>
-        </w:rPr>
-        <w:t>RAMBuilder</w:t>
-      </w:r>
-      <w:proofErr w:type="spellEnd"/>
-      <w:r>
-        <w:rPr>
-          <w:lang w:val="es-ES"/>
-        </w:rPr>
-        <w:t xml:space="preserve"> crea el índice y lo escribe en un fichero, mientras que el </w:t>
-      </w:r>
-      <w:proofErr w:type="spellStart"/>
-      <w:r>
-        <w:rPr>
-          <w:lang w:val="es-ES"/>
-        </w:rPr>
-        <w:t>RAMIndex</w:t>
-      </w:r>
-      <w:proofErr w:type="spellEnd"/>
-      <w:r>
-        <w:rPr>
-          <w:lang w:val="es-ES"/>
-        </w:rPr>
-        <w:t xml:space="preserve"> lee del fichero y rellena los campos </w:t>
+        <w:t>Para los índices, como solo creamos el RAMIndex y su Builder, estas clases heredan directamente de Index y Builder con algunas funciones sobreescritas para reflejar la nueva funcionalidad del índice</w:t>
+      </w:r>
+      <w:r>
+        <w:rPr>
+          <w:lang w:val="es-ES"/>
+        </w:rPr>
+        <w:t xml:space="preserve">. El RAMBuilder crea el índice y lo escribe en un fichero, mientras que el RAMIndex lee del fichero y rellena los campos </w:t>
       </w:r>
       <w:r>
         <w:rPr>
@@ -2297,40 +1610,12 @@
         <w:rPr>
           <w:lang w:val="es-ES"/>
         </w:rPr>
-        <w:t xml:space="preserve">, como el </w:t>
-      </w:r>
-      <w:proofErr w:type="spellStart"/>
-      <w:r>
-        <w:rPr>
-          <w:lang w:val="es-ES"/>
-        </w:rPr>
-        <w:t>docmap</w:t>
-      </w:r>
-      <w:proofErr w:type="spellEnd"/>
-      <w:r>
-        <w:rPr>
-          <w:lang w:val="es-ES"/>
-        </w:rPr>
-        <w:t xml:space="preserve"> y el </w:t>
-      </w:r>
-      <w:proofErr w:type="spellStart"/>
-      <w:r>
-        <w:rPr>
-          <w:lang w:val="es-ES"/>
-        </w:rPr>
-        <w:t>modulomap</w:t>
-      </w:r>
-      <w:proofErr w:type="spellEnd"/>
-      <w:r>
-        <w:rPr>
-          <w:lang w:val="es-ES"/>
-        </w:rPr>
-        <w:t xml:space="preserve">. </w:t>
+        <w:t xml:space="preserve">, como el docmap y el modulomap. </w:t>
       </w:r>
     </w:p>
     <w:p>
       <w:pPr>
-        <w:pStyle w:val="ListParagraph"/>
+        <w:pStyle w:val="Paragrafoelenco"/>
         <w:jc w:val="both"/>
         <w:rPr>
           <w:lang w:val="es-ES"/>
@@ -2339,7 +1624,7 @@
     </w:p>
     <w:p>
       <w:pPr>
-        <w:pStyle w:val="ListParagraph"/>
+        <w:pStyle w:val="Paragrafoelenco"/>
         <w:jc w:val="both"/>
         <w:rPr>
           <w:lang w:val="es-ES"/>
@@ -2348,7 +1633,7 @@
     </w:p>
     <w:p>
       <w:pPr>
-        <w:pStyle w:val="ListParagraph"/>
+        <w:pStyle w:val="Paragrafoelenco"/>
         <w:jc w:val="both"/>
         <w:rPr>
           <w:lang w:val="es-ES"/>
@@ -2357,7 +1642,7 @@
     </w:p>
     <w:p>
       <w:pPr>
-        <w:pStyle w:val="ListParagraph"/>
+        <w:pStyle w:val="Paragrafoelenco"/>
         <w:jc w:val="both"/>
         <w:rPr>
           <w:lang w:val="es-ES"/>
@@ -2366,7 +1651,7 @@
     </w:p>
     <w:p>
       <w:pPr>
-        <w:pStyle w:val="ListParagraph"/>
+        <w:pStyle w:val="Paragrafoelenco"/>
         <w:numPr>
           <w:ilvl w:val="0"/>
           <w:numId w:val="2"/>
@@ -2380,7 +1665,6 @@
         <w:rPr>
           <w:lang w:val="es-ES"/>
         </w:rPr>
-        <w:lastRenderedPageBreak/>
         <w:t xml:space="preserve">A continuación mostramos una tabla de rendimientos: </w:t>
       </w:r>
     </w:p>
@@ -2395,7 +1679,7 @@
     </w:p>
     <w:tbl>
       <w:tblPr>
-        <w:tblStyle w:val="GridTable2-Accent1"/>
+        <w:tblStyle w:val="Tabellagriglia2-colore1"/>
         <w:tblW w:w="9740" w:type="dxa"/>
         <w:tblLook w:val="04A0" w:firstRow="1" w:lastRow="0" w:firstColumn="1" w:lastColumn="0" w:noHBand="0" w:noVBand="1"/>
       </w:tblPr>
@@ -2447,34 +1731,14 @@
                 <w:lang w:eastAsia="en-GB"/>
               </w:rPr>
             </w:pPr>
-            <w:proofErr w:type="spellStart"/>
             <w:r>
               <w:rPr>
                 <w:rFonts w:ascii="Calibri" w:eastAsia="Times New Roman" w:hAnsi="Calibri" w:cs="Calibri"/>
                 <w:color w:val="000000"/>
                 <w:lang w:eastAsia="en-GB"/>
               </w:rPr>
-              <w:t>Construccion</w:t>
+              <w:t>Construccion del Indice</w:t>
             </w:r>
-            <w:proofErr w:type="spellEnd"/>
-            <w:r>
-              <w:rPr>
-                <w:rFonts w:ascii="Calibri" w:eastAsia="Times New Roman" w:hAnsi="Calibri" w:cs="Calibri"/>
-                <w:color w:val="000000"/>
-                <w:lang w:eastAsia="en-GB"/>
-              </w:rPr>
-              <w:t xml:space="preserve"> del </w:t>
-            </w:r>
-            <w:proofErr w:type="spellStart"/>
-            <w:r>
-              <w:rPr>
-                <w:rFonts w:ascii="Calibri" w:eastAsia="Times New Roman" w:hAnsi="Calibri" w:cs="Calibri"/>
-                <w:color w:val="000000"/>
-                <w:lang w:eastAsia="en-GB"/>
-              </w:rPr>
-              <w:t>Indice</w:t>
-            </w:r>
-            <w:proofErr w:type="spellEnd"/>
           </w:p>
         </w:tc>
         <w:tc>
@@ -2494,34 +1758,14 @@
                 <w:lang w:eastAsia="en-GB"/>
               </w:rPr>
             </w:pPr>
-            <w:proofErr w:type="spellStart"/>
             <w:r>
               <w:rPr>
                 <w:rFonts w:ascii="Calibri" w:eastAsia="Times New Roman" w:hAnsi="Calibri" w:cs="Calibri"/>
                 <w:color w:val="000000"/>
                 <w:lang w:eastAsia="en-GB"/>
               </w:rPr>
-              <w:t>Carga</w:t>
+              <w:t>Carga del indice</w:t>
             </w:r>
-            <w:proofErr w:type="spellEnd"/>
-            <w:r>
-              <w:rPr>
-                <w:rFonts w:ascii="Calibri" w:eastAsia="Times New Roman" w:hAnsi="Calibri" w:cs="Calibri"/>
-                <w:color w:val="000000"/>
-                <w:lang w:eastAsia="en-GB"/>
-              </w:rPr>
-              <w:t xml:space="preserve"> del </w:t>
-            </w:r>
-            <w:proofErr w:type="spellStart"/>
-            <w:r>
-              <w:rPr>
-                <w:rFonts w:ascii="Calibri" w:eastAsia="Times New Roman" w:hAnsi="Calibri" w:cs="Calibri"/>
-                <w:color w:val="000000"/>
-                <w:lang w:eastAsia="en-GB"/>
-              </w:rPr>
-              <w:t>indice</w:t>
-            </w:r>
-            <w:proofErr w:type="spellEnd"/>
           </w:p>
         </w:tc>
       </w:tr>
@@ -2563,39 +1807,69 @@
                 <w:lang w:eastAsia="en-GB"/>
               </w:rPr>
             </w:pPr>
-            <w:proofErr w:type="spellStart"/>
             <w:r>
               <w:rPr>
                 <w:rFonts w:ascii="Calibri" w:eastAsia="Times New Roman" w:hAnsi="Calibri" w:cs="Calibri"/>
                 <w:color w:val="000000"/>
                 <w:lang w:eastAsia="en-GB"/>
               </w:rPr>
-              <w:t>Tiempo</w:t>
+              <w:t>Tiempo de indexado</w:t>
             </w:r>
-            <w:proofErr w:type="spellEnd"/>
+          </w:p>
+        </w:tc>
+        <w:tc>
+          <w:tcPr>
+            <w:tcW w:w="1898" w:type="dxa"/>
+            <w:noWrap/>
+            <w:hideMark/>
+          </w:tcPr>
+          <w:p>
+            <w:pPr>
+              <w:cnfStyle w:val="000000100000" w:firstRow="0" w:lastRow="0" w:firstColumn="0" w:lastColumn="0" w:oddVBand="0" w:evenVBand="0" w:oddHBand="1" w:evenHBand="0" w:firstRowFirstColumn="0" w:firstRowLastColumn="0" w:lastRowFirstColumn="0" w:lastRowLastColumn="0"/>
+              <w:rPr>
+                <w:rFonts w:ascii="Calibri" w:eastAsia="Times New Roman" w:hAnsi="Calibri" w:cs="Calibri"/>
+                <w:color w:val="000000"/>
+                <w:lang w:eastAsia="en-GB"/>
+              </w:rPr>
+            </w:pPr>
             <w:r>
               <w:rPr>
                 <w:rFonts w:ascii="Calibri" w:eastAsia="Times New Roman" w:hAnsi="Calibri" w:cs="Calibri"/>
                 <w:color w:val="000000"/>
                 <w:lang w:eastAsia="en-GB"/>
               </w:rPr>
-              <w:t xml:space="preserve"> de </w:t>
+              <w:t>Consumo max  RAM</w:t>
             </w:r>
-            <w:proofErr w:type="spellStart"/>
+          </w:p>
+        </w:tc>
+        <w:tc>
+          <w:tcPr>
+            <w:tcW w:w="1543" w:type="dxa"/>
+            <w:noWrap/>
+            <w:hideMark/>
+          </w:tcPr>
+          <w:p>
+            <w:pPr>
+              <w:cnfStyle w:val="000000100000" w:firstRow="0" w:lastRow="0" w:firstColumn="0" w:lastColumn="0" w:oddVBand="0" w:evenVBand="0" w:oddHBand="1" w:evenHBand="0" w:firstRowFirstColumn="0" w:firstRowLastColumn="0" w:lastRowFirstColumn="0" w:lastRowLastColumn="0"/>
+              <w:rPr>
+                <w:rFonts w:ascii="Calibri" w:eastAsia="Times New Roman" w:hAnsi="Calibri" w:cs="Calibri"/>
+                <w:color w:val="000000"/>
+                <w:lang w:eastAsia="en-GB"/>
+              </w:rPr>
+            </w:pPr>
             <w:r>
               <w:rPr>
                 <w:rFonts w:ascii="Calibri" w:eastAsia="Times New Roman" w:hAnsi="Calibri" w:cs="Calibri"/>
                 <w:color w:val="000000"/>
                 <w:lang w:eastAsia="en-GB"/>
               </w:rPr>
-              <w:t>indexado</w:t>
+              <w:t>Espacio en disco</w:t>
             </w:r>
-            <w:proofErr w:type="spellEnd"/>
-          </w:p>
-        </w:tc>
-        <w:tc>
-          <w:tcPr>
-            <w:tcW w:w="1898" w:type="dxa"/>
+          </w:p>
+        </w:tc>
+        <w:tc>
+          <w:tcPr>
+            <w:tcW w:w="1570" w:type="dxa"/>
             <w:noWrap/>
             <w:hideMark/>
           </w:tcPr>
@@ -2608,146 +1882,38 @@
                 <w:lang w:eastAsia="en-GB"/>
               </w:rPr>
             </w:pPr>
-            <w:proofErr w:type="spellStart"/>
             <w:r>
               <w:rPr>
                 <w:rFonts w:ascii="Calibri" w:eastAsia="Times New Roman" w:hAnsi="Calibri" w:cs="Calibri"/>
                 <w:color w:val="000000"/>
                 <w:lang w:eastAsia="en-GB"/>
               </w:rPr>
-              <w:t>Consumo</w:t>
+              <w:t>Tiempo de carga</w:t>
             </w:r>
-            <w:proofErr w:type="spellEnd"/>
+          </w:p>
+        </w:tc>
+        <w:tc>
+          <w:tcPr>
+            <w:tcW w:w="1850" w:type="dxa"/>
+            <w:noWrap/>
+            <w:hideMark/>
+          </w:tcPr>
+          <w:p>
+            <w:pPr>
+              <w:cnfStyle w:val="000000100000" w:firstRow="0" w:lastRow="0" w:firstColumn="0" w:lastColumn="0" w:oddVBand="0" w:evenVBand="0" w:oddHBand="1" w:evenHBand="0" w:firstRowFirstColumn="0" w:firstRowLastColumn="0" w:lastRowFirstColumn="0" w:lastRowLastColumn="0"/>
+              <w:rPr>
+                <w:rFonts w:ascii="Calibri" w:eastAsia="Times New Roman" w:hAnsi="Calibri" w:cs="Calibri"/>
+                <w:color w:val="000000"/>
+                <w:lang w:eastAsia="en-GB"/>
+              </w:rPr>
+            </w:pPr>
             <w:r>
               <w:rPr>
                 <w:rFonts w:ascii="Calibri" w:eastAsia="Times New Roman" w:hAnsi="Calibri" w:cs="Calibri"/>
                 <w:color w:val="000000"/>
                 <w:lang w:eastAsia="en-GB"/>
               </w:rPr>
-              <w:t xml:space="preserve"> max  RAM</w:t>
-            </w:r>
-          </w:p>
-        </w:tc>
-        <w:tc>
-          <w:tcPr>
-            <w:tcW w:w="1543" w:type="dxa"/>
-            <w:noWrap/>
-            <w:hideMark/>
-          </w:tcPr>
-          <w:p>
-            <w:pPr>
-              <w:cnfStyle w:val="000000100000" w:firstRow="0" w:lastRow="0" w:firstColumn="0" w:lastColumn="0" w:oddVBand="0" w:evenVBand="0" w:oddHBand="1" w:evenHBand="0" w:firstRowFirstColumn="0" w:firstRowLastColumn="0" w:lastRowFirstColumn="0" w:lastRowLastColumn="0"/>
-              <w:rPr>
-                <w:rFonts w:ascii="Calibri" w:eastAsia="Times New Roman" w:hAnsi="Calibri" w:cs="Calibri"/>
-                <w:color w:val="000000"/>
-                <w:lang w:eastAsia="en-GB"/>
-              </w:rPr>
-            </w:pPr>
-            <w:r>
-              <w:rPr>
-                <w:rFonts w:ascii="Calibri" w:eastAsia="Times New Roman" w:hAnsi="Calibri" w:cs="Calibri"/>
-                <w:color w:val="000000"/>
-                <w:lang w:eastAsia="en-GB"/>
-              </w:rPr>
-              <w:t xml:space="preserve">Espacio </w:t>
-            </w:r>
-            <w:proofErr w:type="spellStart"/>
-            <w:r>
-              <w:rPr>
-                <w:rFonts w:ascii="Calibri" w:eastAsia="Times New Roman" w:hAnsi="Calibri" w:cs="Calibri"/>
-                <w:color w:val="000000"/>
-                <w:lang w:eastAsia="en-GB"/>
-              </w:rPr>
-              <w:t>en</w:t>
-            </w:r>
-            <w:proofErr w:type="spellEnd"/>
-            <w:r>
-              <w:rPr>
-                <w:rFonts w:ascii="Calibri" w:eastAsia="Times New Roman" w:hAnsi="Calibri" w:cs="Calibri"/>
-                <w:color w:val="000000"/>
-                <w:lang w:eastAsia="en-GB"/>
-              </w:rPr>
-              <w:t xml:space="preserve"> disco</w:t>
-            </w:r>
-          </w:p>
-        </w:tc>
-        <w:tc>
-          <w:tcPr>
-            <w:tcW w:w="1570" w:type="dxa"/>
-            <w:noWrap/>
-            <w:hideMark/>
-          </w:tcPr>
-          <w:p>
-            <w:pPr>
-              <w:cnfStyle w:val="000000100000" w:firstRow="0" w:lastRow="0" w:firstColumn="0" w:lastColumn="0" w:oddVBand="0" w:evenVBand="0" w:oddHBand="1" w:evenHBand="0" w:firstRowFirstColumn="0" w:firstRowLastColumn="0" w:lastRowFirstColumn="0" w:lastRowLastColumn="0"/>
-              <w:rPr>
-                <w:rFonts w:ascii="Calibri" w:eastAsia="Times New Roman" w:hAnsi="Calibri" w:cs="Calibri"/>
-                <w:color w:val="000000"/>
-                <w:lang w:eastAsia="en-GB"/>
-              </w:rPr>
-            </w:pPr>
-            <w:proofErr w:type="spellStart"/>
-            <w:r>
-              <w:rPr>
-                <w:rFonts w:ascii="Calibri" w:eastAsia="Times New Roman" w:hAnsi="Calibri" w:cs="Calibri"/>
-                <w:color w:val="000000"/>
-                <w:lang w:eastAsia="en-GB"/>
-              </w:rPr>
-              <w:t>Tiempo</w:t>
-            </w:r>
-            <w:proofErr w:type="spellEnd"/>
-            <w:r>
-              <w:rPr>
-                <w:rFonts w:ascii="Calibri" w:eastAsia="Times New Roman" w:hAnsi="Calibri" w:cs="Calibri"/>
-                <w:color w:val="000000"/>
-                <w:lang w:eastAsia="en-GB"/>
-              </w:rPr>
-              <w:t xml:space="preserve"> de </w:t>
-            </w:r>
-            <w:proofErr w:type="spellStart"/>
-            <w:r>
-              <w:rPr>
-                <w:rFonts w:ascii="Calibri" w:eastAsia="Times New Roman" w:hAnsi="Calibri" w:cs="Calibri"/>
-                <w:color w:val="000000"/>
-                <w:lang w:eastAsia="en-GB"/>
-              </w:rPr>
-              <w:t>carga</w:t>
-            </w:r>
-            <w:proofErr w:type="spellEnd"/>
-          </w:p>
-        </w:tc>
-        <w:tc>
-          <w:tcPr>
-            <w:tcW w:w="1850" w:type="dxa"/>
-            <w:noWrap/>
-            <w:hideMark/>
-          </w:tcPr>
-          <w:p>
-            <w:pPr>
-              <w:cnfStyle w:val="000000100000" w:firstRow="0" w:lastRow="0" w:firstColumn="0" w:lastColumn="0" w:oddVBand="0" w:evenVBand="0" w:oddHBand="1" w:evenHBand="0" w:firstRowFirstColumn="0" w:firstRowLastColumn="0" w:lastRowFirstColumn="0" w:lastRowLastColumn="0"/>
-              <w:rPr>
-                <w:rFonts w:ascii="Calibri" w:eastAsia="Times New Roman" w:hAnsi="Calibri" w:cs="Calibri"/>
-                <w:color w:val="000000"/>
-                <w:lang w:eastAsia="en-GB"/>
-              </w:rPr>
-            </w:pPr>
-            <w:proofErr w:type="spellStart"/>
-            <w:r>
-              <w:rPr>
-                <w:rFonts w:ascii="Calibri" w:eastAsia="Times New Roman" w:hAnsi="Calibri" w:cs="Calibri"/>
-                <w:color w:val="000000"/>
-                <w:lang w:eastAsia="en-GB"/>
-              </w:rPr>
-              <w:t>Consumo</w:t>
-            </w:r>
-            <w:proofErr w:type="spellEnd"/>
-            <w:r>
-              <w:rPr>
-                <w:rFonts w:ascii="Calibri" w:eastAsia="Times New Roman" w:hAnsi="Calibri" w:cs="Calibri"/>
-                <w:color w:val="000000"/>
-                <w:lang w:eastAsia="en-GB"/>
-              </w:rPr>
-              <w:t xml:space="preserve"> max RAM</w:t>
+              <w:t>Consumo max RAM</w:t>
             </w:r>
           </w:p>
         </w:tc>
@@ -3299,7 +2465,6 @@
                 <w:lang w:eastAsia="en-GB"/>
               </w:rPr>
             </w:pPr>
-            <w:proofErr w:type="spellStart"/>
             <w:r>
               <w:rPr>
                 <w:rFonts w:ascii="Calibri" w:eastAsia="Times New Roman" w:hAnsi="Calibri" w:cs="Calibri"/>
@@ -3308,7 +2473,6 @@
               </w:rPr>
               <w:t>urls</w:t>
             </w:r>
-            <w:proofErr w:type="spellEnd"/>
           </w:p>
         </w:tc>
         <w:tc>
@@ -4052,17 +3216,17 @@
     <w:lsdException w:name="Unresolved Mention" w:semiHidden="1" w:unhideWhenUsed="1"/>
     <w:lsdException w:name="Smart Link" w:semiHidden="1" w:unhideWhenUsed="1"/>
   </w:latentStyles>
-  <w:style w:type="paragraph" w:default="1" w:styleId="Normal">
+  <w:style w:type="paragraph" w:default="1" w:styleId="Normale">
     <w:name w:val="Normal"/>
     <w:qFormat/>
   </w:style>
-  <w:style w:type="character" w:default="1" w:styleId="DefaultParagraphFont">
+  <w:style w:type="character" w:default="1" w:styleId="Carpredefinitoparagrafo">
     <w:name w:val="Default Paragraph Font"/>
     <w:uiPriority w:val="1"/>
     <w:semiHidden/>
     <w:unhideWhenUsed/>
   </w:style>
-  <w:style w:type="table" w:default="1" w:styleId="TableNormal">
+  <w:style w:type="table" w:default="1" w:styleId="Tabellanormale">
     <w:name w:val="Normal Table"/>
     <w:uiPriority w:val="99"/>
     <w:semiHidden/>
@@ -4077,7 +3241,7 @@
       </w:tblCellMar>
     </w:tblPr>
   </w:style>
-  <w:style w:type="numbering" w:default="1" w:styleId="NoList">
+  <w:style w:type="numbering" w:default="1" w:styleId="Nessunelenco">
     <w:name w:val="No List"/>
     <w:uiPriority w:val="99"/>
     <w:semiHidden/>
@@ -4085,7 +3249,7 @@
   </w:style>
   <w:style w:type="paragraph" w:customStyle="1" w:styleId="Novels">
     <w:name w:val="Novels"/>
-    <w:basedOn w:val="Normal"/>
+    <w:basedOn w:val="Normale"/>
     <w:link w:val="NovelsChar"/>
     <w:qFormat/>
     <w:rsid w:val="00634868"/>
@@ -4099,7 +3263,7 @@
   </w:style>
   <w:style w:type="character" w:customStyle="1" w:styleId="NovelsChar">
     <w:name w:val="Novels Char"/>
-    <w:basedOn w:val="DefaultParagraphFont"/>
+    <w:basedOn w:val="Carpredefinitoparagrafo"/>
     <w:link w:val="Novels"/>
     <w:rsid w:val="00634868"/>
     <w:rPr>
@@ -4107,11 +3271,11 @@
       <w:sz w:val="24"/>
     </w:rPr>
   </w:style>
-  <w:style w:type="paragraph" w:styleId="Title">
+  <w:style w:type="paragraph" w:styleId="Titolo">
     <w:name w:val="Title"/>
-    <w:basedOn w:val="Normal"/>
-    <w:next w:val="Normal"/>
-    <w:link w:val="TitleChar"/>
+    <w:basedOn w:val="Normale"/>
+    <w:next w:val="Normale"/>
+    <w:link w:val="TitoloCarattere"/>
     <w:uiPriority w:val="10"/>
     <w:qFormat/>
     <w:rsid w:val="00913B7C"/>
@@ -4127,10 +3291,10 @@
       <w:szCs w:val="56"/>
     </w:rPr>
   </w:style>
-  <w:style w:type="character" w:customStyle="1" w:styleId="TitleChar">
-    <w:name w:val="Title Char"/>
-    <w:basedOn w:val="DefaultParagraphFont"/>
-    <w:link w:val="Title"/>
+  <w:style w:type="character" w:customStyle="1" w:styleId="TitoloCarattere">
+    <w:name w:val="Titolo Carattere"/>
+    <w:basedOn w:val="Carpredefinitoparagrafo"/>
+    <w:link w:val="Titolo"/>
     <w:uiPriority w:val="10"/>
     <w:rsid w:val="00913B7C"/>
     <w:rPr>
@@ -4141,11 +3305,11 @@
       <w:szCs w:val="56"/>
     </w:rPr>
   </w:style>
-  <w:style w:type="paragraph" w:styleId="Subtitle">
+  <w:style w:type="paragraph" w:styleId="Sottotitolo">
     <w:name w:val="Subtitle"/>
-    <w:basedOn w:val="Normal"/>
-    <w:next w:val="Normal"/>
-    <w:link w:val="SubtitleChar"/>
+    <w:basedOn w:val="Normale"/>
+    <w:next w:val="Normale"/>
+    <w:link w:val="SottotitoloCarattere"/>
     <w:uiPriority w:val="11"/>
     <w:qFormat/>
     <w:rsid w:val="00913B7C"/>
@@ -4160,10 +3324,10 @@
       <w:spacing w:val="15"/>
     </w:rPr>
   </w:style>
-  <w:style w:type="character" w:customStyle="1" w:styleId="SubtitleChar">
-    <w:name w:val="Subtitle Char"/>
-    <w:basedOn w:val="DefaultParagraphFont"/>
-    <w:link w:val="Subtitle"/>
+  <w:style w:type="character" w:customStyle="1" w:styleId="SottotitoloCarattere">
+    <w:name w:val="Sottotitolo Carattere"/>
+    <w:basedOn w:val="Carpredefinitoparagrafo"/>
+    <w:link w:val="Sottotitolo"/>
     <w:uiPriority w:val="11"/>
     <w:rsid w:val="00913B7C"/>
     <w:rPr>
@@ -4172,10 +3336,10 @@
       <w:spacing w:val="15"/>
     </w:rPr>
   </w:style>
-  <w:style w:type="paragraph" w:styleId="Caption">
+  <w:style w:type="paragraph" w:styleId="Didascalia">
     <w:name w:val="caption"/>
-    <w:basedOn w:val="Normal"/>
-    <w:next w:val="Normal"/>
+    <w:basedOn w:val="Normale"/>
+    <w:next w:val="Normale"/>
     <w:uiPriority w:val="35"/>
     <w:unhideWhenUsed/>
     <w:qFormat/>
@@ -4191,9 +3355,9 @@
       <w:szCs w:val="18"/>
     </w:rPr>
   </w:style>
-  <w:style w:type="paragraph" w:styleId="ListParagraph">
+  <w:style w:type="paragraph" w:styleId="Paragrafoelenco">
     <w:name w:val="List Paragraph"/>
-    <w:basedOn w:val="Normal"/>
+    <w:basedOn w:val="Normale"/>
     <w:uiPriority w:val="34"/>
     <w:qFormat/>
     <w:rsid w:val="00A971D6"/>
@@ -4204,37 +3368,37 @@
   </w:style>
   <w:style w:type="character" w:customStyle="1" w:styleId="pl-c">
     <w:name w:val="pl-c"/>
-    <w:basedOn w:val="DefaultParagraphFont"/>
+    <w:basedOn w:val="Carpredefinitoparagrafo"/>
     <w:rsid w:val="00A5201B"/>
   </w:style>
   <w:style w:type="character" w:customStyle="1" w:styleId="pl-k">
     <w:name w:val="pl-k"/>
-    <w:basedOn w:val="DefaultParagraphFont"/>
+    <w:basedOn w:val="Carpredefinitoparagrafo"/>
     <w:rsid w:val="00A5201B"/>
   </w:style>
   <w:style w:type="character" w:customStyle="1" w:styleId="pl-s1">
     <w:name w:val="pl-s1"/>
-    <w:basedOn w:val="DefaultParagraphFont"/>
+    <w:basedOn w:val="Carpredefinitoparagrafo"/>
     <w:rsid w:val="00A5201B"/>
   </w:style>
   <w:style w:type="character" w:customStyle="1" w:styleId="pl-c1">
     <w:name w:val="pl-c1"/>
-    <w:basedOn w:val="DefaultParagraphFont"/>
+    <w:basedOn w:val="Carpredefinitoparagrafo"/>
     <w:rsid w:val="00A5201B"/>
   </w:style>
   <w:style w:type="character" w:customStyle="1" w:styleId="pl-v">
     <w:name w:val="pl-v"/>
-    <w:basedOn w:val="DefaultParagraphFont"/>
+    <w:basedOn w:val="Carpredefinitoparagrafo"/>
     <w:rsid w:val="00A5201B"/>
   </w:style>
   <w:style w:type="character" w:customStyle="1" w:styleId="pl-en">
     <w:name w:val="pl-en"/>
-    <w:basedOn w:val="DefaultParagraphFont"/>
+    <w:basedOn w:val="Carpredefinitoparagrafo"/>
     <w:rsid w:val="00A5201B"/>
   </w:style>
-  <w:style w:type="table" w:styleId="GridTable2-Accent1">
+  <w:style w:type="table" w:styleId="Tabellagriglia2-colore1">
     <w:name w:val="Grid Table 2 Accent 1"/>
-    <w:basedOn w:val="TableNormal"/>
+    <w:basedOn w:val="Tabellanormale"/>
     <w:uiPriority w:val="47"/>
     <w:rsid w:val="00494E5D"/>
     <w:pPr>

</xml_diff>